<commit_message>
encode login on api key
</commit_message>
<xml_diff>
--- a/ProxomoSDK_Readme.docx
+++ b/ProxomoSDK_Readme.docx
@@ -10,7 +10,6 @@
           <w:docPartUnique/>
         </w:docPartObj>
       </w:sdtPr>
-      <w:sdtEndPr/>
       <w:sdtContent>
         <w:p>
           <w:r>
@@ -366,7 +365,6 @@
                                   <w:dataBinding w:prefixMappings="xmlns:ns0='http://schemas.microsoft.com/office/2006/coverPageProps' " w:xpath="/ns0:CoverPageProperties[1]/ns0:CompanyAddress[1]" w:storeItemID="{55AF091B-3C7A-41E3-B477-F2FDAA23CFDA}"/>
                                   <w:text/>
                                 </w:sdtPr>
-                                <w:sdtEndPr/>
                                 <w:sdtContent>
                                   <w:p>
                                     <w:pPr>
@@ -549,7 +547,6 @@
                                   <w:dataBinding w:prefixMappings="xmlns:ns0='http://purl.org/dc/elements/1.1/' xmlns:ns1='http://schemas.openxmlformats.org/package/2006/metadata/core-properties' " w:xpath="/ns1:coreProperties[1]/ns0:title[1]" w:storeItemID="{6C3C8BC8-F283-45AE-878A-BAB7291924A1}"/>
                                   <w:text/>
                                 </w:sdtPr>
-                                <w:sdtEndPr/>
                                 <w:sdtContent>
                                   <w:p>
                                     <w:pPr>
@@ -587,7 +584,6 @@
                                   <w:dataBinding w:prefixMappings="xmlns:ns0='http://purl.org/dc/elements/1.1/' xmlns:ns1='http://schemas.openxmlformats.org/package/2006/metadata/core-properties' " w:xpath="/ns1:coreProperties[1]/ns0:creator[1]" w:storeItemID="{6C3C8BC8-F283-45AE-878A-BAB7291924A1}"/>
                                   <w:text/>
                                 </w:sdtPr>
-                                <w:sdtEndPr/>
                                 <w:sdtContent>
                                   <w:p>
                                     <w:pPr>
@@ -622,7 +618,6 @@
                                   <w:dataBinding w:prefixMappings="xmlns:ns0='http://schemas.microsoft.com/office/2006/coverPageProps' " w:xpath="/ns0:CoverPageProperties[1]/ns0:Abstract[1]" w:storeItemID="{55AF091B-3C7A-41E3-B477-F2FDAA23CFDA}"/>
                                   <w:text/>
                                 </w:sdtPr>
-                                <w:sdtEndPr/>
                                 <w:sdtContent>
                                   <w:p>
                                     <w:pPr>
@@ -3526,86 +3521,10 @@
         <w:rPr>
           <w:rFonts w:ascii="Menlo Regular" w:hAnsi="Menlo Regular" w:cs="Menlo Regular"/>
           <w:color w:val="000000"/>
-          <w:sz w:val="22"/>
-          <w:szCs w:val="28"/>
-        </w:rPr>
-      </w:pPr>
-      <w:r>
-        <w:rPr>
-          <w:rFonts w:ascii="Menlo Regular" w:hAnsi="Menlo Regular" w:cs="Menlo Regular"/>
-          <w:color w:val="000000"/>
-          <w:sz w:val="22"/>
-          <w:szCs w:val="28"/>
-        </w:rPr>
-        <w:t>-(</w:t>
-      </w:r>
-      <w:r>
-        <w:rPr>
-          <w:rFonts w:ascii="Menlo Regular" w:hAnsi="Menlo Regular" w:cs="Menlo Regular"/>
-          <w:color w:val="AA0D91"/>
-          <w:sz w:val="18"/>
-          <w:szCs w:val="22"/>
-        </w:rPr>
-        <w:t>BOOL</w:t>
-      </w:r>
-      <w:r>
-        <w:rPr>
-          <w:rFonts w:ascii="Menlo Regular" w:hAnsi="Menlo Regular" w:cs="Menlo Regular"/>
-          <w:color w:val="000000"/>
-          <w:sz w:val="22"/>
-          <w:szCs w:val="28"/>
-        </w:rPr>
-        <w:t xml:space="preserve">) </w:t>
-      </w:r>
-      <w:proofErr w:type="spellStart"/>
-      <w:r>
-        <w:rPr>
-          <w:rFonts w:ascii="Menlo Regular" w:hAnsi="Menlo Regular" w:cs="Menlo Regular"/>
-          <w:color w:val="000000"/>
-          <w:sz w:val="22"/>
-          <w:szCs w:val="28"/>
-        </w:rPr>
-        <w:t>AddSynchronous</w:t>
-      </w:r>
-      <w:proofErr w:type="spellEnd"/>
-      <w:r>
-        <w:rPr>
-          <w:rFonts w:ascii="Menlo Regular" w:hAnsi="Menlo Regular" w:cs="Menlo Regular"/>
-          <w:color w:val="000000"/>
-          <w:sz w:val="22"/>
-          <w:szCs w:val="28"/>
-        </w:rPr>
-        <w:t>:(</w:t>
-      </w:r>
-      <w:proofErr w:type="gramStart"/>
-      <w:r>
-        <w:rPr>
-          <w:rFonts w:ascii="Menlo Regular" w:hAnsi="Menlo Regular" w:cs="Menlo Regular"/>
-          <w:color w:val="AA0D91"/>
-          <w:sz w:val="18"/>
-          <w:szCs w:val="22"/>
-        </w:rPr>
-        <w:t>id</w:t>
-      </w:r>
-      <w:r>
-        <w:rPr>
-          <w:rFonts w:ascii="Menlo Regular" w:hAnsi="Menlo Regular" w:cs="Menlo Regular"/>
-          <w:color w:val="000000"/>
-          <w:sz w:val="22"/>
-          <w:szCs w:val="28"/>
-        </w:rPr>
-        <w:t>)context</w:t>
-      </w:r>
-      <w:proofErr w:type="gramEnd"/>
-      <w:r>
-        <w:rPr>
-          <w:rFonts w:ascii="Menlo Regular" w:hAnsi="Menlo Regular" w:cs="Menlo Regular"/>
-          <w:color w:val="000000"/>
-          <w:sz w:val="22"/>
-          <w:szCs w:val="28"/>
-        </w:rPr>
-        <w:t>;</w:t>
-      </w:r>
+          <w:sz w:val="28"/>
+          <w:szCs w:val="28"/>
+        </w:rPr>
+      </w:pPr>
     </w:p>
     <w:p>
       <w:pPr>
@@ -3618,11 +3537,20 @@
         <w:adjustRightInd w:val="0"/>
         <w:rPr>
           <w:rFonts w:ascii="Menlo Regular" w:hAnsi="Menlo Regular" w:cs="Menlo Regular"/>
-          <w:color w:val="000000"/>
-          <w:sz w:val="28"/>
-          <w:szCs w:val="28"/>
-        </w:rPr>
-      </w:pPr>
+          <w:color w:val="007400"/>
+          <w:sz w:val="22"/>
+          <w:szCs w:val="22"/>
+        </w:rPr>
+      </w:pPr>
+      <w:r>
+        <w:rPr>
+          <w:rFonts w:ascii="Menlo Regular" w:hAnsi="Menlo Regular" w:cs="Menlo Regular"/>
+          <w:color w:val="007400"/>
+          <w:sz w:val="22"/>
+          <w:szCs w:val="22"/>
+        </w:rPr>
+        <w:t xml:space="preserve">Updates or creates a single instance from object asynchronously </w:t>
+      </w:r>
     </w:p>
     <w:p>
       <w:pPr>
@@ -3635,19 +3563,57 @@
         <w:adjustRightInd w:val="0"/>
         <w:rPr>
           <w:rFonts w:ascii="Menlo Regular" w:hAnsi="Menlo Regular" w:cs="Menlo Regular"/>
-          <w:color w:val="007400"/>
-          <w:sz w:val="22"/>
+          <w:color w:val="000000"/>
+          <w:sz w:val="22"/>
+          <w:szCs w:val="28"/>
+        </w:rPr>
+      </w:pPr>
+      <w:r>
+        <w:rPr>
+          <w:rFonts w:ascii="Menlo Regular" w:hAnsi="Menlo Regular" w:cs="Menlo Regular"/>
+          <w:color w:val="000000"/>
+          <w:sz w:val="22"/>
+          <w:szCs w:val="28"/>
+        </w:rPr>
+        <w:t>-(</w:t>
+      </w:r>
+      <w:proofErr w:type="gramStart"/>
+      <w:r>
+        <w:rPr>
+          <w:rFonts w:ascii="Menlo Regular" w:hAnsi="Menlo Regular" w:cs="Menlo Regular"/>
+          <w:color w:val="AA0D91"/>
+          <w:sz w:val="18"/>
           <w:szCs w:val="22"/>
         </w:rPr>
-      </w:pPr>
-      <w:r>
-        <w:rPr>
-          <w:rFonts w:ascii="Menlo Regular" w:hAnsi="Menlo Regular" w:cs="Menlo Regular"/>
-          <w:color w:val="007400"/>
-          <w:sz w:val="22"/>
+        <w:t>void</w:t>
+      </w:r>
+      <w:proofErr w:type="gramEnd"/>
+      <w:r>
+        <w:rPr>
+          <w:rFonts w:ascii="Menlo Regular" w:hAnsi="Menlo Regular" w:cs="Menlo Regular"/>
+          <w:color w:val="000000"/>
+          <w:sz w:val="22"/>
+          <w:szCs w:val="28"/>
+        </w:rPr>
+        <w:t>) Update:(</w:t>
+      </w:r>
+      <w:r>
+        <w:rPr>
+          <w:rFonts w:ascii="Menlo Regular" w:hAnsi="Menlo Regular" w:cs="Menlo Regular"/>
+          <w:color w:val="AA0D91"/>
+          <w:sz w:val="18"/>
           <w:szCs w:val="22"/>
         </w:rPr>
-        <w:t xml:space="preserve">Updates or creates a single instance from object asynchronously </w:t>
+        <w:t>id</w:t>
+      </w:r>
+      <w:r>
+        <w:rPr>
+          <w:rFonts w:ascii="Menlo Regular" w:hAnsi="Menlo Regular" w:cs="Menlo Regular"/>
+          <w:color w:val="000000"/>
+          <w:sz w:val="22"/>
+          <w:szCs w:val="28"/>
+        </w:rPr>
+        <w:t>)context;</w:t>
       </w:r>
     </w:p>
     <w:p>
@@ -3662,57 +3628,10 @@
         <w:rPr>
           <w:rFonts w:ascii="Menlo Regular" w:hAnsi="Menlo Regular" w:cs="Menlo Regular"/>
           <w:color w:val="000000"/>
-          <w:sz w:val="22"/>
-          <w:szCs w:val="28"/>
-        </w:rPr>
-      </w:pPr>
-      <w:r>
-        <w:rPr>
-          <w:rFonts w:ascii="Menlo Regular" w:hAnsi="Menlo Regular" w:cs="Menlo Regular"/>
-          <w:color w:val="000000"/>
-          <w:sz w:val="22"/>
-          <w:szCs w:val="28"/>
-        </w:rPr>
-        <w:t>-(</w:t>
-      </w:r>
-      <w:proofErr w:type="gramStart"/>
-      <w:r>
-        <w:rPr>
-          <w:rFonts w:ascii="Menlo Regular" w:hAnsi="Menlo Regular" w:cs="Menlo Regular"/>
-          <w:color w:val="AA0D91"/>
-          <w:sz w:val="18"/>
-          <w:szCs w:val="22"/>
-        </w:rPr>
-        <w:t>void</w:t>
-      </w:r>
-      <w:proofErr w:type="gramEnd"/>
-      <w:r>
-        <w:rPr>
-          <w:rFonts w:ascii="Menlo Regular" w:hAnsi="Menlo Regular" w:cs="Menlo Regular"/>
-          <w:color w:val="000000"/>
-          <w:sz w:val="22"/>
-          <w:szCs w:val="28"/>
-        </w:rPr>
-        <w:t>) Update:(</w:t>
-      </w:r>
-      <w:r>
-        <w:rPr>
-          <w:rFonts w:ascii="Menlo Regular" w:hAnsi="Menlo Regular" w:cs="Menlo Regular"/>
-          <w:color w:val="AA0D91"/>
-          <w:sz w:val="18"/>
-          <w:szCs w:val="22"/>
-        </w:rPr>
-        <w:t>id</w:t>
-      </w:r>
-      <w:r>
-        <w:rPr>
-          <w:rFonts w:ascii="Menlo Regular" w:hAnsi="Menlo Regular" w:cs="Menlo Regular"/>
-          <w:color w:val="000000"/>
-          <w:sz w:val="22"/>
-          <w:szCs w:val="28"/>
-        </w:rPr>
-        <w:t>)context;</w:t>
-      </w:r>
+          <w:sz w:val="28"/>
+          <w:szCs w:val="28"/>
+        </w:rPr>
+      </w:pPr>
     </w:p>
     <w:p>
       <w:pPr>
@@ -3725,86 +3644,19 @@
         <w:adjustRightInd w:val="0"/>
         <w:rPr>
           <w:rFonts w:ascii="Menlo Regular" w:hAnsi="Menlo Regular" w:cs="Menlo Regular"/>
-          <w:color w:val="000000"/>
-          <w:sz w:val="22"/>
-          <w:szCs w:val="28"/>
-        </w:rPr>
-      </w:pPr>
-      <w:r>
-        <w:rPr>
-          <w:rFonts w:ascii="Menlo Regular" w:hAnsi="Menlo Regular" w:cs="Menlo Regular"/>
-          <w:color w:val="000000"/>
-          <w:sz w:val="22"/>
-          <w:szCs w:val="28"/>
-        </w:rPr>
-        <w:t>-(</w:t>
-      </w:r>
-      <w:r>
-        <w:rPr>
-          <w:rFonts w:ascii="Menlo Regular" w:hAnsi="Menlo Regular" w:cs="Menlo Regular"/>
-          <w:color w:val="AA0D91"/>
-          <w:sz w:val="18"/>
+          <w:color w:val="007400"/>
+          <w:sz w:val="22"/>
           <w:szCs w:val="22"/>
         </w:rPr>
-        <w:t>BOOL</w:t>
-      </w:r>
-      <w:r>
-        <w:rPr>
-          <w:rFonts w:ascii="Menlo Regular" w:hAnsi="Menlo Regular" w:cs="Menlo Regular"/>
-          <w:color w:val="000000"/>
-          <w:sz w:val="22"/>
-          <w:szCs w:val="28"/>
-        </w:rPr>
-        <w:t xml:space="preserve">) </w:t>
-      </w:r>
-      <w:proofErr w:type="spellStart"/>
-      <w:r>
-        <w:rPr>
-          <w:rFonts w:ascii="Menlo Regular" w:hAnsi="Menlo Regular" w:cs="Menlo Regular"/>
-          <w:color w:val="000000"/>
-          <w:sz w:val="22"/>
-          <w:szCs w:val="28"/>
-        </w:rPr>
-        <w:t>UpdateSynchronous</w:t>
-      </w:r>
-      <w:proofErr w:type="spellEnd"/>
-      <w:r>
-        <w:rPr>
-          <w:rFonts w:ascii="Menlo Regular" w:hAnsi="Menlo Regular" w:cs="Menlo Regular"/>
-          <w:color w:val="000000"/>
-          <w:sz w:val="22"/>
-          <w:szCs w:val="28"/>
-        </w:rPr>
-        <w:t>:(</w:t>
-      </w:r>
-      <w:proofErr w:type="gramStart"/>
-      <w:r>
-        <w:rPr>
-          <w:rFonts w:ascii="Menlo Regular" w:hAnsi="Menlo Regular" w:cs="Menlo Regular"/>
-          <w:color w:val="AA0D91"/>
-          <w:sz w:val="18"/>
+      </w:pPr>
+      <w:r>
+        <w:rPr>
+          <w:rFonts w:ascii="Menlo Regular" w:hAnsi="Menlo Regular" w:cs="Menlo Regular"/>
+          <w:color w:val="007400"/>
+          <w:sz w:val="22"/>
           <w:szCs w:val="22"/>
         </w:rPr>
-        <w:t>id</w:t>
-      </w:r>
-      <w:r>
-        <w:rPr>
-          <w:rFonts w:ascii="Menlo Regular" w:hAnsi="Menlo Regular" w:cs="Menlo Regular"/>
-          <w:color w:val="000000"/>
-          <w:sz w:val="22"/>
-          <w:szCs w:val="28"/>
-        </w:rPr>
-        <w:t>)context</w:t>
-      </w:r>
-      <w:proofErr w:type="gramEnd"/>
-      <w:r>
-        <w:rPr>
-          <w:rFonts w:ascii="Menlo Regular" w:hAnsi="Menlo Regular" w:cs="Menlo Regular"/>
-          <w:color w:val="000000"/>
-          <w:sz w:val="22"/>
-          <w:szCs w:val="28"/>
-        </w:rPr>
-        <w:t>;</w:t>
+        <w:t>Gets an instance by ID and updates and overwrites current properties</w:t>
       </w:r>
     </w:p>
     <w:p>
@@ -3819,10 +3671,57 @@
         <w:rPr>
           <w:rFonts w:ascii="Menlo Regular" w:hAnsi="Menlo Regular" w:cs="Menlo Regular"/>
           <w:color w:val="000000"/>
-          <w:sz w:val="28"/>
-          <w:szCs w:val="28"/>
-        </w:rPr>
-      </w:pPr>
+          <w:sz w:val="22"/>
+          <w:szCs w:val="28"/>
+        </w:rPr>
+      </w:pPr>
+      <w:r>
+        <w:rPr>
+          <w:rFonts w:ascii="Menlo Regular" w:hAnsi="Menlo Regular" w:cs="Menlo Regular"/>
+          <w:color w:val="000000"/>
+          <w:sz w:val="22"/>
+          <w:szCs w:val="28"/>
+        </w:rPr>
+        <w:t>-(</w:t>
+      </w:r>
+      <w:proofErr w:type="gramStart"/>
+      <w:r>
+        <w:rPr>
+          <w:rFonts w:ascii="Menlo Regular" w:hAnsi="Menlo Regular" w:cs="Menlo Regular"/>
+          <w:color w:val="AA0D91"/>
+          <w:sz w:val="18"/>
+          <w:szCs w:val="22"/>
+        </w:rPr>
+        <w:t>void</w:t>
+      </w:r>
+      <w:proofErr w:type="gramEnd"/>
+      <w:r>
+        <w:rPr>
+          <w:rFonts w:ascii="Menlo Regular" w:hAnsi="Menlo Regular" w:cs="Menlo Regular"/>
+          <w:color w:val="000000"/>
+          <w:sz w:val="22"/>
+          <w:szCs w:val="28"/>
+        </w:rPr>
+        <w:t>) Get:(</w:t>
+      </w:r>
+      <w:r>
+        <w:rPr>
+          <w:rFonts w:ascii="Menlo Regular" w:hAnsi="Menlo Regular" w:cs="Menlo Regular"/>
+          <w:color w:val="AA0D91"/>
+          <w:sz w:val="18"/>
+          <w:szCs w:val="22"/>
+        </w:rPr>
+        <w:t>id</w:t>
+      </w:r>
+      <w:r>
+        <w:rPr>
+          <w:rFonts w:ascii="Menlo Regular" w:hAnsi="Menlo Regular" w:cs="Menlo Regular"/>
+          <w:color w:val="000000"/>
+          <w:sz w:val="22"/>
+          <w:szCs w:val="28"/>
+        </w:rPr>
+        <w:t>)context;</w:t>
+      </w:r>
     </w:p>
     <w:p>
       <w:pPr>
@@ -3835,20 +3734,11 @@
         <w:adjustRightInd w:val="0"/>
         <w:rPr>
           <w:rFonts w:ascii="Menlo Regular" w:hAnsi="Menlo Regular" w:cs="Menlo Regular"/>
-          <w:color w:val="007400"/>
-          <w:sz w:val="22"/>
-          <w:szCs w:val="22"/>
-        </w:rPr>
-      </w:pPr>
-      <w:r>
-        <w:rPr>
-          <w:rFonts w:ascii="Menlo Regular" w:hAnsi="Menlo Regular" w:cs="Menlo Regular"/>
-          <w:color w:val="007400"/>
-          <w:sz w:val="22"/>
-          <w:szCs w:val="22"/>
-        </w:rPr>
-        <w:t>Gets an instance by ID and updates and overwrites current properties</w:t>
-      </w:r>
+          <w:color w:val="000000"/>
+          <w:sz w:val="28"/>
+          <w:szCs w:val="28"/>
+        </w:rPr>
+      </w:pPr>
     </w:p>
     <w:p>
       <w:pPr>
@@ -3861,57 +3751,19 @@
         <w:adjustRightInd w:val="0"/>
         <w:rPr>
           <w:rFonts w:ascii="Menlo Regular" w:hAnsi="Menlo Regular" w:cs="Menlo Regular"/>
-          <w:color w:val="000000"/>
-          <w:sz w:val="22"/>
-          <w:szCs w:val="28"/>
-        </w:rPr>
-      </w:pPr>
-      <w:r>
-        <w:rPr>
-          <w:rFonts w:ascii="Menlo Regular" w:hAnsi="Menlo Regular" w:cs="Menlo Regular"/>
-          <w:color w:val="000000"/>
-          <w:sz w:val="22"/>
-          <w:szCs w:val="28"/>
-        </w:rPr>
-        <w:t>-(</w:t>
-      </w:r>
-      <w:proofErr w:type="gramStart"/>
-      <w:r>
-        <w:rPr>
-          <w:rFonts w:ascii="Menlo Regular" w:hAnsi="Menlo Regular" w:cs="Menlo Regular"/>
-          <w:color w:val="AA0D91"/>
-          <w:sz w:val="18"/>
+          <w:color w:val="007400"/>
+          <w:sz w:val="22"/>
           <w:szCs w:val="22"/>
         </w:rPr>
-        <w:t>void</w:t>
-      </w:r>
-      <w:proofErr w:type="gramEnd"/>
-      <w:r>
-        <w:rPr>
-          <w:rFonts w:ascii="Menlo Regular" w:hAnsi="Menlo Regular" w:cs="Menlo Regular"/>
-          <w:color w:val="000000"/>
-          <w:sz w:val="22"/>
-          <w:szCs w:val="28"/>
-        </w:rPr>
-        <w:t>) Get:(</w:t>
-      </w:r>
-      <w:r>
-        <w:rPr>
-          <w:rFonts w:ascii="Menlo Regular" w:hAnsi="Menlo Regular" w:cs="Menlo Regular"/>
-          <w:color w:val="AA0D91"/>
-          <w:sz w:val="18"/>
+      </w:pPr>
+      <w:r>
+        <w:rPr>
+          <w:rFonts w:ascii="Menlo Regular" w:hAnsi="Menlo Regular" w:cs="Menlo Regular"/>
+          <w:color w:val="007400"/>
+          <w:sz w:val="22"/>
           <w:szCs w:val="22"/>
         </w:rPr>
-        <w:t>id</w:t>
-      </w:r>
-      <w:r>
-        <w:rPr>
-          <w:rFonts w:ascii="Menlo Regular" w:hAnsi="Menlo Regular" w:cs="Menlo Regular"/>
-          <w:color w:val="000000"/>
-          <w:sz w:val="22"/>
-          <w:szCs w:val="28"/>
-        </w:rPr>
-        <w:t>)context;</w:t>
+        <w:t>Deletes an instance by ID</w:t>
       </w:r>
     </w:p>
     <w:p>
@@ -3939,6 +3791,7 @@
         </w:rPr>
         <w:t>-(</w:t>
       </w:r>
+      <w:proofErr w:type="gramStart"/>
       <w:r>
         <w:rPr>
           <w:rFonts w:ascii="Menlo Regular" w:hAnsi="Menlo Regular" w:cs="Menlo Regular"/>
@@ -3946,38 +3799,18 @@
           <w:sz w:val="18"/>
           <w:szCs w:val="22"/>
         </w:rPr>
-        <w:t>BOOL</w:t>
-      </w:r>
-      <w:r>
-        <w:rPr>
-          <w:rFonts w:ascii="Menlo Regular" w:hAnsi="Menlo Regular" w:cs="Menlo Regular"/>
-          <w:color w:val="000000"/>
-          <w:sz w:val="22"/>
-          <w:szCs w:val="28"/>
-        </w:rPr>
-        <w:t xml:space="preserve">) </w:t>
-      </w:r>
-      <w:proofErr w:type="spellStart"/>
-      <w:r>
-        <w:rPr>
-          <w:rFonts w:ascii="Menlo Regular" w:hAnsi="Menlo Regular" w:cs="Menlo Regular"/>
-          <w:color w:val="000000"/>
-          <w:sz w:val="22"/>
-          <w:szCs w:val="28"/>
-        </w:rPr>
-        <w:t>GetSynchronous</w:t>
-      </w:r>
-      <w:proofErr w:type="spellEnd"/>
-      <w:r>
-        <w:rPr>
-          <w:rFonts w:ascii="Menlo Regular" w:hAnsi="Menlo Regular" w:cs="Menlo Regular"/>
-          <w:color w:val="000000"/>
-          <w:sz w:val="22"/>
-          <w:szCs w:val="28"/>
-        </w:rPr>
-        <w:t>:(</w:t>
-      </w:r>
-      <w:proofErr w:type="gramStart"/>
+        <w:t>void</w:t>
+      </w:r>
+      <w:proofErr w:type="gramEnd"/>
+      <w:r>
+        <w:rPr>
+          <w:rFonts w:ascii="Menlo Regular" w:hAnsi="Menlo Regular" w:cs="Menlo Regular"/>
+          <w:color w:val="000000"/>
+          <w:sz w:val="22"/>
+          <w:szCs w:val="28"/>
+        </w:rPr>
+        <w:t>) Delete:(</w:t>
+      </w:r>
       <w:r>
         <w:rPr>
           <w:rFonts w:ascii="Menlo Regular" w:hAnsi="Menlo Regular" w:cs="Menlo Regular"/>
@@ -3994,17 +3827,7 @@
           <w:sz w:val="22"/>
           <w:szCs w:val="28"/>
         </w:rPr>
-        <w:t>)context</w:t>
-      </w:r>
-      <w:proofErr w:type="gramEnd"/>
-      <w:r>
-        <w:rPr>
-          <w:rFonts w:ascii="Menlo Regular" w:hAnsi="Menlo Regular" w:cs="Menlo Regular"/>
-          <w:color w:val="000000"/>
-          <w:sz w:val="22"/>
-          <w:szCs w:val="28"/>
-        </w:rPr>
-        <w:t>;</w:t>
+        <w:t>)context;</w:t>
       </w:r>
     </w:p>
     <w:p>
@@ -4047,7 +3870,7 @@
           <w:sz w:val="22"/>
           <w:szCs w:val="22"/>
         </w:rPr>
-        <w:t>Deletes an instance by ID</w:t>
+        <w:t>This value is available on some object classes with embedded application data.</w:t>
       </w:r>
     </w:p>
     <w:p>
@@ -4075,16 +3898,47 @@
         </w:rPr>
         <w:t>-(</w:t>
       </w:r>
+      <w:proofErr w:type="spellStart"/>
+      <w:r>
+        <w:rPr>
+          <w:rFonts w:ascii="Menlo Regular" w:hAnsi="Menlo Regular" w:cs="Menlo Regular"/>
+          <w:color w:val="5C2699"/>
+          <w:sz w:val="22"/>
+          <w:szCs w:val="28"/>
+        </w:rPr>
+        <w:t>NSArray</w:t>
+      </w:r>
+      <w:proofErr w:type="spellEnd"/>
+      <w:r>
+        <w:rPr>
+          <w:rFonts w:ascii="Menlo Regular" w:hAnsi="Menlo Regular" w:cs="Menlo Regular"/>
+          <w:color w:val="000000"/>
+          <w:sz w:val="22"/>
+          <w:szCs w:val="28"/>
+        </w:rPr>
+        <w:t>*</w:t>
+      </w:r>
       <w:proofErr w:type="gramStart"/>
       <w:r>
         <w:rPr>
           <w:rFonts w:ascii="Menlo Regular" w:hAnsi="Menlo Regular" w:cs="Menlo Regular"/>
-          <w:color w:val="AA0D91"/>
-          <w:sz w:val="18"/>
-          <w:szCs w:val="22"/>
-        </w:rPr>
-        <w:t>void</w:t>
-      </w:r>
+          <w:color w:val="000000"/>
+          <w:sz w:val="22"/>
+          <w:szCs w:val="28"/>
+        </w:rPr>
+        <w:t>)</w:t>
+      </w:r>
+      <w:proofErr w:type="spellStart"/>
+      <w:r>
+        <w:rPr>
+          <w:rFonts w:ascii="Menlo Regular" w:hAnsi="Menlo Regular" w:cs="Menlo Regular"/>
+          <w:color w:val="000000"/>
+          <w:sz w:val="22"/>
+          <w:szCs w:val="28"/>
+        </w:rPr>
+        <w:t>appData</w:t>
+      </w:r>
+      <w:proofErr w:type="spellEnd"/>
       <w:proofErr w:type="gramEnd"/>
       <w:r>
         <w:rPr>
@@ -4093,250 +3947,21 @@
           <w:sz w:val="22"/>
           <w:szCs w:val="28"/>
         </w:rPr>
-        <w:t>) Delete:(</w:t>
-      </w:r>
-      <w:r>
-        <w:rPr>
-          <w:rFonts w:ascii="Menlo Regular" w:hAnsi="Menlo Regular" w:cs="Menlo Regular"/>
-          <w:color w:val="AA0D91"/>
-          <w:sz w:val="18"/>
-          <w:szCs w:val="22"/>
-        </w:rPr>
-        <w:t>id</w:t>
-      </w:r>
-      <w:r>
-        <w:rPr>
-          <w:rFonts w:ascii="Menlo Regular" w:hAnsi="Menlo Regular" w:cs="Menlo Regular"/>
-          <w:color w:val="000000"/>
-          <w:sz w:val="22"/>
-          <w:szCs w:val="28"/>
-        </w:rPr>
-        <w:t>)context;</w:t>
-      </w:r>
-    </w:p>
-    <w:p>
-      <w:pPr>
-        <w:widowControl w:val="0"/>
-        <w:tabs>
-          <w:tab w:val="left" w:pos="640"/>
-        </w:tabs>
-        <w:autoSpaceDE w:val="0"/>
-        <w:autoSpaceDN w:val="0"/>
-        <w:adjustRightInd w:val="0"/>
-        <w:rPr>
-          <w:rFonts w:ascii="Menlo Regular" w:hAnsi="Menlo Regular" w:cs="Menlo Regular"/>
-          <w:color w:val="000000"/>
-          <w:sz w:val="22"/>
-          <w:szCs w:val="28"/>
-        </w:rPr>
-      </w:pPr>
-      <w:r>
-        <w:rPr>
-          <w:rFonts w:ascii="Menlo Regular" w:hAnsi="Menlo Regular" w:cs="Menlo Regular"/>
-          <w:color w:val="000000"/>
-          <w:sz w:val="22"/>
-          <w:szCs w:val="28"/>
-        </w:rPr>
-        <w:t>-(</w:t>
-      </w:r>
-      <w:r>
-        <w:rPr>
-          <w:rFonts w:ascii="Menlo Regular" w:hAnsi="Menlo Regular" w:cs="Menlo Regular"/>
-          <w:color w:val="AA0D91"/>
-          <w:sz w:val="18"/>
-          <w:szCs w:val="22"/>
-        </w:rPr>
-        <w:t>BOOL</w:t>
-      </w:r>
-      <w:r>
-        <w:rPr>
-          <w:rFonts w:ascii="Menlo Regular" w:hAnsi="Menlo Regular" w:cs="Menlo Regular"/>
-          <w:color w:val="000000"/>
-          <w:sz w:val="22"/>
-          <w:szCs w:val="28"/>
-        </w:rPr>
-        <w:t xml:space="preserve">) </w:t>
-      </w:r>
-      <w:proofErr w:type="spellStart"/>
-      <w:r>
-        <w:rPr>
-          <w:rFonts w:ascii="Menlo Regular" w:hAnsi="Menlo Regular" w:cs="Menlo Regular"/>
-          <w:color w:val="000000"/>
-          <w:sz w:val="22"/>
-          <w:szCs w:val="28"/>
-        </w:rPr>
-        <w:t>DeleteSynchronous</w:t>
-      </w:r>
-      <w:proofErr w:type="spellEnd"/>
-      <w:r>
-        <w:rPr>
-          <w:rFonts w:ascii="Menlo Regular" w:hAnsi="Menlo Regular" w:cs="Menlo Regular"/>
-          <w:color w:val="000000"/>
-          <w:sz w:val="22"/>
-          <w:szCs w:val="28"/>
-        </w:rPr>
-        <w:t>:(</w:t>
-      </w:r>
-      <w:proofErr w:type="gramStart"/>
-      <w:r>
-        <w:rPr>
-          <w:rFonts w:ascii="Menlo Regular" w:hAnsi="Menlo Regular" w:cs="Menlo Regular"/>
-          <w:color w:val="AA0D91"/>
-          <w:sz w:val="18"/>
-          <w:szCs w:val="22"/>
-        </w:rPr>
-        <w:t>id</w:t>
-      </w:r>
-      <w:r>
-        <w:rPr>
-          <w:rFonts w:ascii="Menlo Regular" w:hAnsi="Menlo Regular" w:cs="Menlo Regular"/>
-          <w:color w:val="000000"/>
-          <w:sz w:val="22"/>
-          <w:szCs w:val="28"/>
-        </w:rPr>
-        <w:t>)context</w:t>
-      </w:r>
-      <w:proofErr w:type="gramEnd"/>
-      <w:r>
-        <w:rPr>
-          <w:rFonts w:ascii="Menlo Regular" w:hAnsi="Menlo Regular" w:cs="Menlo Regular"/>
-          <w:color w:val="000000"/>
-          <w:sz w:val="22"/>
-          <w:szCs w:val="28"/>
-        </w:rPr>
         <w:t>;</w:t>
       </w:r>
     </w:p>
     <w:p>
       <w:pPr>
-        <w:widowControl w:val="0"/>
-        <w:tabs>
-          <w:tab w:val="left" w:pos="640"/>
-        </w:tabs>
-        <w:autoSpaceDE w:val="0"/>
-        <w:autoSpaceDN w:val="0"/>
-        <w:adjustRightInd w:val="0"/>
-        <w:rPr>
-          <w:rFonts w:ascii="Menlo Regular" w:hAnsi="Menlo Regular" w:cs="Menlo Regular"/>
-          <w:color w:val="000000"/>
-          <w:sz w:val="28"/>
-          <w:szCs w:val="28"/>
-        </w:rPr>
-      </w:pPr>
-    </w:p>
-    <w:p>
-      <w:pPr>
-        <w:widowControl w:val="0"/>
-        <w:tabs>
-          <w:tab w:val="left" w:pos="640"/>
-        </w:tabs>
-        <w:autoSpaceDE w:val="0"/>
-        <w:autoSpaceDN w:val="0"/>
-        <w:adjustRightInd w:val="0"/>
-        <w:rPr>
-          <w:rFonts w:ascii="Menlo Regular" w:hAnsi="Menlo Regular" w:cs="Menlo Regular"/>
-          <w:color w:val="007400"/>
-          <w:sz w:val="22"/>
-          <w:szCs w:val="22"/>
-        </w:rPr>
-      </w:pPr>
-      <w:r>
-        <w:rPr>
-          <w:rFonts w:ascii="Menlo Regular" w:hAnsi="Menlo Regular" w:cs="Menlo Regular"/>
-          <w:color w:val="007400"/>
-          <w:sz w:val="22"/>
-          <w:szCs w:val="22"/>
-        </w:rPr>
-        <w:t>This value is available on some object classes with embedded application data.</w:t>
-      </w:r>
-    </w:p>
-    <w:p>
-      <w:pPr>
-        <w:widowControl w:val="0"/>
-        <w:tabs>
-          <w:tab w:val="left" w:pos="640"/>
-        </w:tabs>
-        <w:autoSpaceDE w:val="0"/>
-        <w:autoSpaceDN w:val="0"/>
-        <w:adjustRightInd w:val="0"/>
-        <w:rPr>
-          <w:rFonts w:ascii="Menlo Regular" w:hAnsi="Menlo Regular" w:cs="Menlo Regular"/>
-          <w:color w:val="000000"/>
-          <w:sz w:val="22"/>
-          <w:szCs w:val="28"/>
-        </w:rPr>
-      </w:pPr>
-      <w:r>
-        <w:rPr>
-          <w:rFonts w:ascii="Menlo Regular" w:hAnsi="Menlo Regular" w:cs="Menlo Regular"/>
-          <w:color w:val="000000"/>
-          <w:sz w:val="22"/>
-          <w:szCs w:val="28"/>
-        </w:rPr>
-        <w:t>-(</w:t>
-      </w:r>
-      <w:proofErr w:type="spellStart"/>
-      <w:r>
-        <w:rPr>
-          <w:rFonts w:ascii="Menlo Regular" w:hAnsi="Menlo Regular" w:cs="Menlo Regular"/>
-          <w:color w:val="5C2699"/>
-          <w:sz w:val="22"/>
-          <w:szCs w:val="28"/>
-        </w:rPr>
-        <w:t>NSArray</w:t>
-      </w:r>
-      <w:proofErr w:type="spellEnd"/>
-      <w:r>
-        <w:rPr>
-          <w:rFonts w:ascii="Menlo Regular" w:hAnsi="Menlo Regular" w:cs="Menlo Regular"/>
-          <w:color w:val="000000"/>
-          <w:sz w:val="22"/>
-          <w:szCs w:val="28"/>
-        </w:rPr>
-        <w:t>*</w:t>
-      </w:r>
-      <w:proofErr w:type="gramStart"/>
-      <w:r>
-        <w:rPr>
-          <w:rFonts w:ascii="Menlo Regular" w:hAnsi="Menlo Regular" w:cs="Menlo Regular"/>
-          <w:color w:val="000000"/>
-          <w:sz w:val="22"/>
-          <w:szCs w:val="28"/>
-        </w:rPr>
-        <w:t>)</w:t>
-      </w:r>
-      <w:proofErr w:type="spellStart"/>
-      <w:r>
-        <w:rPr>
-          <w:rFonts w:ascii="Menlo Regular" w:hAnsi="Menlo Regular" w:cs="Menlo Regular"/>
-          <w:color w:val="000000"/>
-          <w:sz w:val="22"/>
-          <w:szCs w:val="28"/>
-        </w:rPr>
-        <w:t>appData</w:t>
-      </w:r>
-      <w:proofErr w:type="spellEnd"/>
-      <w:proofErr w:type="gramEnd"/>
-      <w:r>
-        <w:rPr>
-          <w:rFonts w:ascii="Menlo Regular" w:hAnsi="Menlo Regular" w:cs="Menlo Regular"/>
-          <w:color w:val="000000"/>
-          <w:sz w:val="22"/>
-          <w:szCs w:val="28"/>
-        </w:rPr>
-        <w:t>;</w:t>
-      </w:r>
-    </w:p>
-    <w:p>
-      <w:pPr>
         <w:pStyle w:val="Heading3"/>
       </w:pPr>
       <w:bookmarkStart w:id="5" w:name="_Toc188004644"/>
+      <w:bookmarkStart w:id="6" w:name="_GoBack"/>
       <w:r>
         <w:t>Examples</w:t>
       </w:r>
       <w:bookmarkEnd w:id="5"/>
     </w:p>
+    <w:bookmarkEnd w:id="6"/>
     <w:p>
       <w:pPr>
         <w:ind w:left="720"/>
@@ -4812,14 +4437,14 @@
       <w:pPr>
         <w:pStyle w:val="Heading2"/>
       </w:pPr>
-      <w:bookmarkStart w:id="6" w:name="_Toc188004645"/>
+      <w:bookmarkStart w:id="7" w:name="_Toc188004645"/>
       <w:r>
         <w:t xml:space="preserve">Proxomo </w:t>
       </w:r>
       <w:r>
         <w:t>Application Delegates</w:t>
       </w:r>
-      <w:bookmarkEnd w:id="6"/>
+      <w:bookmarkEnd w:id="7"/>
     </w:p>
     <w:p>
       <w:r>
@@ -5036,15 +4661,51 @@
       <w:pPr>
         <w:pStyle w:val="Heading1"/>
       </w:pPr>
-      <w:bookmarkStart w:id="7" w:name="_Toc188004646"/>
+      <w:bookmarkStart w:id="8" w:name="_Toc188004646"/>
       <w:r>
         <w:t>Proxomo List</w:t>
       </w:r>
-      <w:bookmarkEnd w:id="7"/>
-    </w:p>
-    <w:p>
-      <w:r>
-        <w:t xml:space="preserve">The Proxomo List class is a container and API delegate for list based operations.  Searching for Locations, Application Data, and Friends are just some examples that use Proxomo Lists.  The Proxomo List will aggregate a list of results and respond to </w:t>
+      <w:bookmarkEnd w:id="8"/>
+    </w:p>
+    <w:p>
+      <w:r>
+        <w:t xml:space="preserve">The </w:t>
+      </w:r>
+      <w:proofErr w:type="spellStart"/>
+      <w:r>
+        <w:t>Proxomo</w:t>
+      </w:r>
+      <w:r>
+        <w:t>List</w:t>
+      </w:r>
+      <w:proofErr w:type="spellEnd"/>
+      <w:r>
+        <w:t xml:space="preserve"> class is a container and API delegate for list based operations.  Searching for Locations, Application Data, and Friends are just</w:t>
+      </w:r>
+      <w:r>
+        <w:t xml:space="preserve"> some examples that use </w:t>
+      </w:r>
+      <w:proofErr w:type="spellStart"/>
+      <w:r>
+        <w:t>ProxomoList</w:t>
+      </w:r>
+      <w:proofErr w:type="spellEnd"/>
+      <w:r>
+        <w:t xml:space="preserve">.  The </w:t>
+      </w:r>
+      <w:proofErr w:type="spellStart"/>
+      <w:r>
+        <w:t>Proxom</w:t>
+      </w:r>
+      <w:r>
+        <w:t>o</w:t>
+      </w:r>
+      <w:r>
+        <w:t>List</w:t>
+      </w:r>
+      <w:proofErr w:type="spellEnd"/>
+      <w:r>
+        <w:t xml:space="preserve"> will aggregate a list of results and respond to </w:t>
       </w:r>
       <w:proofErr w:type="spellStart"/>
       <w:r>
@@ -5059,11 +4720,25 @@
       </w:r>
       <w:proofErr w:type="spellStart"/>
       <w:r>
-        <w:t>arrayValue</w:t>
-      </w:r>
-      <w:proofErr w:type="spellEnd"/>
-      <w:r>
-        <w:t xml:space="preserve"> property of the Proxomo List is used to obtain the </w:t>
+        <w:t>arr</w:t>
+      </w:r>
+      <w:r>
+        <w:t>ayValue</w:t>
+      </w:r>
+      <w:proofErr w:type="spellEnd"/>
+      <w:r>
+        <w:t xml:space="preserve"> property of the </w:t>
+      </w:r>
+      <w:proofErr w:type="spellStart"/>
+      <w:r>
+        <w:t>Proxomo</w:t>
+      </w:r>
+      <w:r>
+        <w:t>List</w:t>
+      </w:r>
+      <w:proofErr w:type="spellEnd"/>
+      <w:r>
+        <w:t xml:space="preserve"> is used to obtain the </w:t>
       </w:r>
       <w:proofErr w:type="spellStart"/>
       <w:r>
@@ -5078,15 +4753,26 @@
       <w:pPr>
         <w:pStyle w:val="Heading2"/>
       </w:pPr>
-      <w:bookmarkStart w:id="8" w:name="_Toc188004647"/>
+      <w:bookmarkStart w:id="9" w:name="_Toc188004647"/>
       <w:r>
         <w:t>Get All</w:t>
       </w:r>
-      <w:bookmarkEnd w:id="8"/>
-    </w:p>
-    <w:p>
-      <w:r>
-        <w:t xml:space="preserve">The Proxomo List has two methods used to obtain a collection of Proxomo </w:t>
+      <w:bookmarkEnd w:id="9"/>
+    </w:p>
+    <w:p>
+      <w:r>
+        <w:t xml:space="preserve">The </w:t>
+      </w:r>
+      <w:proofErr w:type="spellStart"/>
+      <w:r>
+        <w:t>Proxomo</w:t>
+      </w:r>
+      <w:r>
+        <w:t>List</w:t>
+      </w:r>
+      <w:proofErr w:type="spellEnd"/>
+      <w:r>
+        <w:t xml:space="preserve"> has two methods used to obtain a collection of Proxomo </w:t>
       </w:r>
       <w:proofErr w:type="spellStart"/>
       <w:r>
@@ -5396,214 +5082,24 @@
     </w:p>
     <w:p>
       <w:pPr>
-        <w:widowControl w:val="0"/>
-        <w:tabs>
-          <w:tab w:val="left" w:pos="640"/>
-        </w:tabs>
-        <w:autoSpaceDE w:val="0"/>
-        <w:autoSpaceDN w:val="0"/>
-        <w:adjustRightInd w:val="0"/>
-        <w:ind w:left="640"/>
-        <w:rPr>
-          <w:rFonts w:ascii="Menlo Regular" w:hAnsi="Menlo Regular" w:cs="Menlo Regular"/>
-          <w:color w:val="000000"/>
-          <w:sz w:val="20"/>
-          <w:szCs w:val="28"/>
-        </w:rPr>
-      </w:pPr>
-      <w:r>
-        <w:rPr>
-          <w:rFonts w:ascii="Menlo Regular" w:hAnsi="Menlo Regular" w:cs="Menlo Regular"/>
-          <w:color w:val="000000"/>
-          <w:sz w:val="20"/>
-          <w:szCs w:val="28"/>
-        </w:rPr>
-        <w:t>-(</w:t>
-      </w:r>
-      <w:r>
-        <w:rPr>
-          <w:rFonts w:ascii="Menlo Regular" w:hAnsi="Menlo Regular" w:cs="Menlo Regular"/>
-          <w:color w:val="AA0D91"/>
-          <w:sz w:val="16"/>
-          <w:szCs w:val="22"/>
-        </w:rPr>
-        <w:t>BOOL</w:t>
-      </w:r>
-      <w:r>
-        <w:rPr>
-          <w:rFonts w:ascii="Menlo Regular" w:hAnsi="Menlo Regular" w:cs="Menlo Regular"/>
-          <w:color w:val="000000"/>
-          <w:sz w:val="20"/>
-          <w:szCs w:val="28"/>
-        </w:rPr>
-        <w:t xml:space="preserve">) </w:t>
-      </w:r>
-      <w:proofErr w:type="spellStart"/>
-      <w:r>
-        <w:rPr>
-          <w:rFonts w:ascii="Menlo Regular" w:hAnsi="Menlo Regular" w:cs="Menlo Regular"/>
-          <w:color w:val="000000"/>
-          <w:sz w:val="20"/>
-          <w:szCs w:val="28"/>
-        </w:rPr>
-        <w:t>GetAll</w:t>
-      </w:r>
-      <w:r>
-        <w:rPr>
-          <w:rFonts w:ascii="Menlo Regular" w:hAnsi="Menlo Regular" w:cs="Menlo Regular"/>
-          <w:color w:val="000000"/>
-          <w:sz w:val="20"/>
-          <w:szCs w:val="28"/>
-        </w:rPr>
-        <w:t>_Synchronous</w:t>
-      </w:r>
-      <w:proofErr w:type="spellEnd"/>
-      <w:r>
-        <w:rPr>
-          <w:rFonts w:ascii="Menlo Regular" w:hAnsi="Menlo Regular" w:cs="Menlo Regular"/>
-          <w:color w:val="000000"/>
-          <w:sz w:val="20"/>
-          <w:szCs w:val="28"/>
-        </w:rPr>
-        <w:t>:(</w:t>
-      </w:r>
-      <w:proofErr w:type="gramStart"/>
-      <w:r>
-        <w:rPr>
-          <w:rFonts w:ascii="Menlo Regular" w:hAnsi="Menlo Regular" w:cs="Menlo Regular"/>
-          <w:color w:val="AA0D91"/>
-          <w:sz w:val="16"/>
-          <w:szCs w:val="22"/>
-        </w:rPr>
-        <w:t>id</w:t>
-      </w:r>
-      <w:r>
-        <w:rPr>
-          <w:rFonts w:ascii="Menlo Regular" w:hAnsi="Menlo Regular" w:cs="Menlo Regular"/>
-          <w:color w:val="000000"/>
-          <w:sz w:val="20"/>
-          <w:szCs w:val="28"/>
-        </w:rPr>
-        <w:t>)c</w:t>
-      </w:r>
-      <w:r>
-        <w:rPr>
-          <w:rFonts w:ascii="Menlo Regular" w:hAnsi="Menlo Regular" w:cs="Menlo Regular"/>
-          <w:color w:val="000000"/>
-          <w:sz w:val="20"/>
-          <w:szCs w:val="28"/>
-        </w:rPr>
-        <w:t>ontext</w:t>
-      </w:r>
-      <w:proofErr w:type="gramEnd"/>
-      <w:r>
-        <w:rPr>
-          <w:rFonts w:ascii="Menlo Regular" w:hAnsi="Menlo Regular" w:cs="Menlo Regular"/>
-          <w:color w:val="000000"/>
-          <w:sz w:val="20"/>
-          <w:szCs w:val="28"/>
-        </w:rPr>
+        <w:pStyle w:val="Heading3"/>
+      </w:pPr>
+      <w:bookmarkStart w:id="10" w:name="_Toc188004648"/>
+      <w:r>
+        <w:t>Example</w:t>
+      </w:r>
+      <w:bookmarkEnd w:id="10"/>
+      <w:r>
         <w:t xml:space="preserve"> </w:t>
       </w:r>
-    </w:p>
-    <w:p>
-      <w:pPr>
-        <w:widowControl w:val="0"/>
-        <w:tabs>
-          <w:tab w:val="left" w:pos="640"/>
-        </w:tabs>
-        <w:autoSpaceDE w:val="0"/>
-        <w:autoSpaceDN w:val="0"/>
-        <w:adjustRightInd w:val="0"/>
-        <w:ind w:left="640"/>
-        <w:rPr>
-          <w:rFonts w:ascii="Menlo Regular" w:hAnsi="Menlo Regular" w:cs="Menlo Regular"/>
-          <w:color w:val="000000"/>
-          <w:sz w:val="20"/>
-          <w:szCs w:val="28"/>
-        </w:rPr>
-      </w:pPr>
-      <w:r>
-        <w:rPr>
-          <w:rFonts w:ascii="Menlo Regular" w:hAnsi="Menlo Regular" w:cs="Menlo Regular"/>
-          <w:color w:val="000000"/>
-          <w:sz w:val="20"/>
-          <w:szCs w:val="28"/>
-        </w:rPr>
-        <w:t xml:space="preserve">                </w:t>
-      </w:r>
-      <w:proofErr w:type="spellStart"/>
-      <w:proofErr w:type="gramStart"/>
-      <w:r>
-        <w:rPr>
-          <w:rFonts w:ascii="Menlo Regular" w:hAnsi="Menlo Regular" w:cs="Menlo Regular"/>
-          <w:color w:val="000000"/>
-          <w:sz w:val="20"/>
-          <w:szCs w:val="28"/>
-        </w:rPr>
-        <w:t>getType</w:t>
-      </w:r>
-      <w:proofErr w:type="spellEnd"/>
-      <w:proofErr w:type="gramEnd"/>
-      <w:r>
-        <w:rPr>
-          <w:rFonts w:ascii="Menlo Regular" w:hAnsi="Menlo Regular" w:cs="Menlo Regular"/>
-          <w:color w:val="000000"/>
-          <w:sz w:val="20"/>
-          <w:szCs w:val="28"/>
-        </w:rPr>
-        <w:t>:(</w:t>
-      </w:r>
-      <w:proofErr w:type="spellStart"/>
-      <w:r>
-        <w:rPr>
-          <w:rFonts w:ascii="Menlo Regular" w:hAnsi="Menlo Regular" w:cs="Menlo Regular"/>
-          <w:color w:val="3F6E74"/>
-          <w:sz w:val="20"/>
-          <w:szCs w:val="28"/>
-        </w:rPr>
-        <w:t>enumObjectType</w:t>
-      </w:r>
-      <w:proofErr w:type="spellEnd"/>
-      <w:r>
-        <w:rPr>
-          <w:rFonts w:ascii="Menlo Regular" w:hAnsi="Menlo Regular" w:cs="Menlo Regular"/>
-          <w:color w:val="000000"/>
-          <w:sz w:val="20"/>
-          <w:szCs w:val="28"/>
-        </w:rPr>
-        <w:t>)</w:t>
-      </w:r>
-      <w:proofErr w:type="spellStart"/>
-      <w:r>
-        <w:rPr>
-          <w:rFonts w:ascii="Menlo Regular" w:hAnsi="Menlo Regular" w:cs="Menlo Regular"/>
-          <w:color w:val="000000"/>
-          <w:sz w:val="20"/>
-          <w:szCs w:val="28"/>
-        </w:rPr>
-        <w:t>getType</w:t>
-      </w:r>
-      <w:proofErr w:type="spellEnd"/>
-      <w:r>
-        <w:rPr>
-          <w:rFonts w:ascii="Menlo Regular" w:hAnsi="Menlo Regular" w:cs="Menlo Regular"/>
-          <w:color w:val="000000"/>
-          <w:sz w:val="20"/>
-          <w:szCs w:val="28"/>
-        </w:rPr>
-        <w:t>;</w:t>
-      </w:r>
-    </w:p>
-    <w:p>
-      <w:pPr>
-        <w:pStyle w:val="Heading3"/>
-      </w:pPr>
-      <w:bookmarkStart w:id="9" w:name="_Toc188004648"/>
-      <w:r>
-        <w:t>Example</w:t>
-      </w:r>
-      <w:bookmarkEnd w:id="9"/>
+      <w:proofErr w:type="spellStart"/>
+      <w:r>
+        <w:t>ProxomoList</w:t>
+      </w:r>
+      <w:proofErr w:type="spellEnd"/>
+      <w:r>
+        <w:t xml:space="preserve"> </w:t>
+      </w:r>
     </w:p>
     <w:p>
       <w:pPr>
@@ -6181,11 +5677,11 @@
       <w:pPr>
         <w:pStyle w:val="Heading1"/>
       </w:pPr>
-      <w:bookmarkStart w:id="10" w:name="_Toc188004649"/>
+      <w:bookmarkStart w:id="11" w:name="_Toc188004649"/>
       <w:r>
         <w:t>Application Data</w:t>
       </w:r>
-      <w:bookmarkEnd w:id="10"/>
+      <w:bookmarkEnd w:id="11"/>
     </w:p>
     <w:p>
       <w:r>
@@ -6627,11 +6123,11 @@
       <w:pPr>
         <w:pStyle w:val="Heading3"/>
       </w:pPr>
-      <w:bookmarkStart w:id="11" w:name="_Toc188004650"/>
+      <w:bookmarkStart w:id="12" w:name="_Toc188004650"/>
       <w:r>
         <w:t>Example</w:t>
       </w:r>
-      <w:bookmarkEnd w:id="11"/>
+      <w:bookmarkEnd w:id="12"/>
     </w:p>
     <w:p>
       <w:pPr>
@@ -7164,11 +6660,11 @@
       <w:pPr>
         <w:pStyle w:val="Heading1"/>
       </w:pPr>
-      <w:bookmarkStart w:id="12" w:name="_Toc188004651"/>
+      <w:bookmarkStart w:id="13" w:name="_Toc188004651"/>
       <w:r>
         <w:t>Location</w:t>
       </w:r>
-      <w:bookmarkEnd w:id="12"/>
+      <w:bookmarkEnd w:id="13"/>
     </w:p>
     <w:p>
       <w:r>
@@ -7709,7 +7205,7 @@
       <w:pPr>
         <w:pStyle w:val="Heading2"/>
       </w:pPr>
-      <w:bookmarkStart w:id="13" w:name="_Toc188004652"/>
+      <w:bookmarkStart w:id="14" w:name="_Toc188004652"/>
       <w:r>
         <w:t xml:space="preserve">Asynchronous </w:t>
       </w:r>
@@ -7719,7 +7215,7 @@
       <w:r>
         <w:t>Searches</w:t>
       </w:r>
-      <w:bookmarkEnd w:id="13"/>
+      <w:bookmarkEnd w:id="14"/>
     </w:p>
     <w:p>
       <w:r>
@@ -7797,11 +7293,11 @@
       <w:pPr>
         <w:pStyle w:val="Heading3"/>
       </w:pPr>
-      <w:bookmarkStart w:id="14" w:name="_Toc188004653"/>
+      <w:bookmarkStart w:id="15" w:name="_Toc188004653"/>
       <w:r>
         <w:t>Example</w:t>
       </w:r>
-      <w:bookmarkEnd w:id="14"/>
+      <w:bookmarkEnd w:id="15"/>
     </w:p>
     <w:p>
       <w:pPr>
@@ -8464,12 +7960,12 @@
       <w:pPr>
         <w:pStyle w:val="Heading1"/>
       </w:pPr>
-      <w:bookmarkStart w:id="15" w:name="_Toc188004654"/>
+      <w:bookmarkStart w:id="16" w:name="_Toc188004654"/>
       <w:proofErr w:type="spellStart"/>
       <w:r>
         <w:t>GeoCode</w:t>
       </w:r>
-      <w:bookmarkEnd w:id="15"/>
+      <w:bookmarkEnd w:id="16"/>
       <w:proofErr w:type="spellEnd"/>
     </w:p>
     <w:p>
@@ -9619,11 +9115,11 @@
       <w:pPr>
         <w:pStyle w:val="Heading3"/>
       </w:pPr>
-      <w:bookmarkStart w:id="16" w:name="_Toc188004655"/>
+      <w:bookmarkStart w:id="17" w:name="_Toc188004655"/>
       <w:r>
         <w:t>Example</w:t>
       </w:r>
-      <w:bookmarkEnd w:id="16"/>
+      <w:bookmarkEnd w:id="17"/>
     </w:p>
     <w:p>
       <w:pPr>
@@ -10268,15 +9764,29 @@
       <w:pPr>
         <w:pStyle w:val="Heading1"/>
       </w:pPr>
-      <w:bookmarkStart w:id="17" w:name="_Toc188004656"/>
+      <w:bookmarkStart w:id="18" w:name="_Toc188004656"/>
       <w:r>
         <w:t>Social Network Friend</w:t>
       </w:r>
-      <w:bookmarkEnd w:id="17"/>
-    </w:p>
-    <w:p>
-      <w:r>
-        <w:t xml:space="preserve">Social network friends may be retrieved using the Proxomo List </w:t>
+      <w:bookmarkEnd w:id="18"/>
+    </w:p>
+    <w:p>
+      <w:r>
+        <w:t>Social network friends may</w:t>
+      </w:r>
+      <w:r>
+        <w:t xml:space="preserve"> be retrieved using the </w:t>
+      </w:r>
+      <w:proofErr w:type="spellStart"/>
+      <w:r>
+        <w:t>Proxomo</w:t>
+      </w:r>
+      <w:r>
+        <w:t>List</w:t>
+      </w:r>
+      <w:proofErr w:type="spellEnd"/>
+      <w:r>
+        <w:t xml:space="preserve"> </w:t>
       </w:r>
       <w:proofErr w:type="spellStart"/>
       <w:r>
@@ -10291,11 +9801,11 @@
       <w:pPr>
         <w:pStyle w:val="Heading3"/>
       </w:pPr>
-      <w:bookmarkStart w:id="18" w:name="_Toc188004657"/>
+      <w:bookmarkStart w:id="19" w:name="_Toc188004657"/>
       <w:r>
         <w:t>Example</w:t>
       </w:r>
-      <w:bookmarkEnd w:id="18"/>
+      <w:bookmarkEnd w:id="19"/>
     </w:p>
     <w:p>
       <w:pPr>
@@ -10709,7 +10219,7 @@
       <w:pPr>
         <w:pStyle w:val="Heading1"/>
       </w:pPr>
-      <w:bookmarkStart w:id="19" w:name="_Toc188004660"/>
+      <w:bookmarkStart w:id="20" w:name="_Toc188004660"/>
       <w:r>
         <w:br w:type="page"/>
       </w:r>
@@ -10721,7 +10231,7 @@
       <w:r>
         <w:t>Event</w:t>
       </w:r>
-      <w:bookmarkEnd w:id="19"/>
+      <w:bookmarkEnd w:id="20"/>
     </w:p>
     <w:p>
       <w:r>
@@ -11695,25 +11205,7 @@
           <w:sz w:val="14"/>
           <w:szCs w:val="22"/>
         </w:rPr>
-        <w:t>@"</w:t>
-      </w:r>
-      <w:r>
-        <w:rPr>
-          <w:rFonts w:ascii="Menlo Regular" w:hAnsi="Menlo Regular" w:cs="Menlo Regular"/>
-          <w:color w:val="C41A16"/>
-          <w:sz w:val="14"/>
-          <w:szCs w:val="22"/>
-        </w:rPr>
-        <w:t>Person’s Name</w:t>
-      </w:r>
-      <w:r>
-        <w:rPr>
-          <w:rFonts w:ascii="Menlo Regular" w:hAnsi="Menlo Regular" w:cs="Menlo Regular"/>
-          <w:color w:val="C41A16"/>
-          <w:sz w:val="14"/>
-          <w:szCs w:val="22"/>
-        </w:rPr>
-        <w:t>"</w:t>
+        <w:t>@"Person’s Name"</w:t>
       </w:r>
       <w:r>
         <w:rPr>
@@ -11856,36 +11348,33 @@
       <w:pPr>
         <w:pStyle w:val="Heading1"/>
       </w:pPr>
-      <w:bookmarkStart w:id="20" w:name="_Toc188004661"/>
+      <w:bookmarkStart w:id="21" w:name="_Toc188004661"/>
       <w:r>
         <w:t>Category</w:t>
       </w:r>
-      <w:bookmarkEnd w:id="20"/>
+      <w:bookmarkEnd w:id="21"/>
     </w:p>
     <w:p>
       <w:pPr>
         <w:pStyle w:val="Heading1"/>
       </w:pPr>
-      <w:bookmarkStart w:id="21" w:name="_Toc188004658"/>
+      <w:bookmarkStart w:id="22" w:name="_Toc188004658"/>
       <w:r>
         <w:t>Notification</w:t>
       </w:r>
-      <w:bookmarkEnd w:id="21"/>
+      <w:bookmarkEnd w:id="22"/>
     </w:p>
     <w:p>
       <w:pPr>
         <w:pStyle w:val="Heading1"/>
       </w:pPr>
-      <w:bookmarkStart w:id="22" w:name="_Toc188004659"/>
+      <w:bookmarkStart w:id="23" w:name="_Toc188004659"/>
       <w:r>
         <w:t>Friend</w:t>
       </w:r>
-      <w:bookmarkEnd w:id="22"/>
-    </w:p>
-    <w:p>
-      <w:bookmarkStart w:id="23" w:name="_GoBack"/>
       <w:bookmarkEnd w:id="23"/>
     </w:p>
+    <w:p/>
     <w:sectPr>
       <w:pgSz w:w="12240" w:h="15840"/>
       <w:pgMar w:top="1440" w:right="1800" w:bottom="1440" w:left="1800" w:header="720" w:footer="720" w:gutter="0"/>
@@ -13381,7 +12870,7 @@
 </file>
 
 <file path=customXml/itemProps2.xml><?xml version="1.0" encoding="utf-8"?>
-<ds:datastoreItem xmlns:ds="http://schemas.openxmlformats.org/officeDocument/2006/customXml" ds:itemID="{EF3ABEB7-1B2E-2845-BF20-A4B7249F1999}">
+<ds:datastoreItem xmlns:ds="http://schemas.openxmlformats.org/officeDocument/2006/customXml" ds:itemID="{7D8B84C1-E9B6-BC4E-8DE1-215F9720B64E}">
   <ds:schemaRefs>
     <ds:schemaRef ds:uri="http://schemas.openxmlformats.org/officeDocument/2006/bibliography"/>
   </ds:schemaRefs>

</xml_diff>